<commit_message>
Add Documentation and reports view page
</commit_message>
<xml_diff>
--- a/Documentation.docx
+++ b/Documentation.docx
@@ -1,31 +1,279 @@
 
 <file path=word/document.xml><?xml version="1.0" encoding="utf-8"?>
-<w:document xmlns:wpc="http://schemas.microsoft.com/office/word/2010/wordprocessingCanvas" xmlns:cx="http://schemas.microsoft.com/office/drawing/2014/chartex" xmlns:cx1="http://schemas.microsoft.com/office/drawing/2015/9/8/chartex" xmlns:cx2="http://schemas.microsoft.com/office/drawing/2015/10/21/chartex" xmlns:cx3="http://schemas.microsoft.com/office/drawing/2016/5/9/chartex" xmlns:cx4="http://schemas.microsoft.com/office/drawing/2016/5/10/chartex" xmlns:cx5="http://schemas.microsoft.com/office/drawing/2016/5/11/chartex" xmlns:cx6="http://schemas.microsoft.com/office/drawing/2016/5/12/chartex" xmlns:cx7="http://schemas.microsoft.com/office/drawing/2016/5/13/chartex" xmlns:cx8="http://schemas.microsoft.com/office/drawing/2016/5/14/chartex" xmlns:mc="http://schemas.openxmlformats.org/markup-compatibility/2006" xmlns:aink="http://schemas.microsoft.com/office/drawing/2016/ink" xmlns:am3d="http://schemas.microsoft.com/office/drawing/2017/model3d" xmlns:o="urn:schemas-microsoft-com:office:office" xmlns:r="http://schemas.openxmlformats.org/officeDocument/2006/relationships" xmlns:m="http://schemas.openxmlformats.org/officeDocument/2006/math" xmlns:v="urn:schemas-microsoft-com:vml" xmlns:wp14="http://schemas.microsoft.com/office/word/2010/wordprocessingDrawing" xmlns:wp="http://schemas.openxmlformats.org/drawingml/2006/wordprocessingDrawing" xmlns:w10="urn:schemas-microsoft-com:office:word" xmlns:w="http://schemas.openxmlformats.org/wordprocessingml/2006/main" xmlns:w14="http://schemas.microsoft.com/office/word/2010/wordml" xmlns:w15="http://schemas.microsoft.com/office/word/2012/wordml" xmlns:w16cex="http://schemas.microsoft.com/office/word/2018/wordml/cex" xmlns:w16cid="http://schemas.microsoft.com/office/word/2016/wordml/cid" xmlns:w16="http://schemas.microsoft.com/office/word/2018/wordml" xmlns:w16se="http://schemas.microsoft.com/office/word/2015/wordml/symex" xmlns:wpg="http://schemas.microsoft.com/office/word/2010/wordprocessingGroup" xmlns:wpi="http://schemas.microsoft.com/office/word/2010/wordprocessingInk" xmlns:wne="http://schemas.microsoft.com/office/word/2006/wordml" xmlns:wps="http://schemas.microsoft.com/office/word/2010/wordprocessingShape" mc:Ignorable="w14 w15 w16se w16cid w16 w16cex wp14">
+<w:document xmlns:wpc="http://schemas.microsoft.com/office/word/2010/wordprocessingCanvas" xmlns:cx="http://schemas.microsoft.com/office/drawing/2014/chartex" xmlns:cx1="http://schemas.microsoft.com/office/drawing/2015/9/8/chartex" xmlns:cx2="http://schemas.microsoft.com/office/drawing/2015/10/21/chartex" xmlns:cx3="http://schemas.microsoft.com/office/drawing/2016/5/9/chartex" xmlns:cx4="http://schemas.microsoft.com/office/drawing/2016/5/10/chartex" xmlns:cx5="http://schemas.microsoft.com/office/drawing/2016/5/11/chartex" xmlns:cx6="http://schemas.microsoft.com/office/drawing/2016/5/12/chartex" xmlns:cx7="http://schemas.microsoft.com/office/drawing/2016/5/13/chartex" xmlns:cx8="http://schemas.microsoft.com/office/drawing/2016/5/14/chartex" xmlns:mc="http://schemas.openxmlformats.org/markup-compatibility/2006" xmlns:aink="http://schemas.microsoft.com/office/drawing/2016/ink" xmlns:am3d="http://schemas.microsoft.com/office/drawing/2017/model3d" xmlns:o="urn:schemas-microsoft-com:office:office" xmlns:r="http://schemas.openxmlformats.org/officeDocument/2006/relationships" xmlns:m="http://schemas.openxmlformats.org/officeDocument/2006/math" xmlns:v="urn:schemas-microsoft-com:vml" xmlns:wp14="http://schemas.microsoft.com/office/word/2010/wordprocessingDrawing" xmlns:wp="http://schemas.openxmlformats.org/drawingml/2006/wordprocessingDrawing" xmlns:w10="urn:schemas-microsoft-com:office:word" xmlns:w="http://schemas.openxmlformats.org/wordprocessingml/2006/main" xmlns:w14="http://schemas.microsoft.com/office/word/2010/wordml" xmlns:w15="http://schemas.microsoft.com/office/word/2012/wordml" xmlns:w16cex="http://schemas.microsoft.com/office/word/2018/wordml/cex" xmlns:w16cid="http://schemas.microsoft.com/office/word/2016/wordml/cid" xmlns:w16="http://schemas.microsoft.com/office/word/2018/wordml" xmlns:w16sdtdh="http://schemas.microsoft.com/office/word/2020/wordml/sdtdatahash" xmlns:w16se="http://schemas.microsoft.com/office/word/2015/wordml/symex" xmlns:wpg="http://schemas.microsoft.com/office/word/2010/wordprocessingGroup" xmlns:wpi="http://schemas.microsoft.com/office/word/2010/wordprocessingInk" xmlns:wne="http://schemas.microsoft.com/office/word/2006/wordml" xmlns:wps="http://schemas.microsoft.com/office/word/2010/wordprocessingShape" mc:Ignorable="w14 w15 w16se w16cid w16 w16cex w16sdtdh wp14">
   <w:body>
     <w:p>
       <w:pPr>
         <w:pStyle w:val="a7"/>
-      </w:pPr>
-      <w:r>
-        <w:t>Документация по с</w:t>
-      </w:r>
-      <w:r>
-        <w:t>ервис</w:t>
-      </w:r>
-      <w:r>
-        <w:t xml:space="preserve">у </w:t>
-      </w:r>
-      <w:r>
-        <w:t>отчетов Чурилово</w:t>
+        <w:rPr>
+          <w:rFonts w:asciiTheme="majorHAnsi" w:hAnsiTheme="majorHAnsi" w:cstheme="majorHAnsi"/>
+        </w:rPr>
+      </w:pPr>
+      <w:r>
+        <w:rPr>
+          <w:rFonts w:asciiTheme="majorHAnsi" w:hAnsiTheme="majorHAnsi" w:cstheme="majorHAnsi"/>
+        </w:rPr>
+        <w:t>Документация по сервису отчетов Чурилово</w:t>
       </w:r>
     </w:p>
     <w:p>
       <w:pPr>
         <w:pStyle w:val="1"/>
+      </w:pPr>
+      <w:r>
+        <w:t>Описание проекта</w:t>
+      </w:r>
+    </w:p>
+    <w:p>
+      <w:r>
+        <w:t>Чтобы иметь возможность выявлять причины снижения урожайности культур при выращивании в закрытом грунте, позволяющий в будущем объективно и в короткие сроки предсказывать снижение урожайности и определять причины этого снижения, инициировали разработку системы сбора, хранения и обработки всей необходимой фенологической и технологической информации.</w:t>
+      </w:r>
+    </w:p>
+    <w:p>
+      <w:r>
+        <w:t xml:space="preserve">На данном этапе производится разработка веб-приложения, целью которого является облегчение просмотра, редактирования и составления отчетов </w:t>
+      </w:r>
+      <w:r>
+        <w:t>п</w:t>
+      </w:r>
+      <w:r>
+        <w:t>о собранны</w:t>
+      </w:r>
+      <w:r>
+        <w:t>м</w:t>
+      </w:r>
+      <w:r>
+        <w:t xml:space="preserve"> данны</w:t>
+      </w:r>
+      <w:r>
+        <w:t>м</w:t>
+      </w:r>
+      <w:r>
+        <w:t>.</w:t>
+      </w:r>
+    </w:p>
+    <w:p>
+      <w:r>
+        <w:t xml:space="preserve">Разработка ведется на языке </w:t>
+      </w:r>
+      <w:r>
         <w:rPr>
           <w:lang w:val="en-US"/>
         </w:rPr>
-      </w:pPr>
+        <w:t>Python</w:t>
+      </w:r>
+      <w:r>
+        <w:t xml:space="preserve">3 </w:t>
+      </w:r>
+      <w:hyperlink w:anchor="_Ссылки" w:history="1">
+        <w:r>
+          <w:rPr>
+            <w:rStyle w:val="aa"/>
+            <w:rFonts w:cstheme="minorHAnsi"/>
+            <w:szCs w:val="24"/>
+          </w:rPr>
+          <w:t>[1]</w:t>
+        </w:r>
+      </w:hyperlink>
+      <w:r>
+        <w:t xml:space="preserve"> с использованием фреймворка </w:t>
+      </w:r>
+      <w:r>
+        <w:rPr>
+          <w:lang w:val="en-US"/>
+        </w:rPr>
+        <w:t>Django</w:t>
+      </w:r>
+      <w:r>
+        <w:t xml:space="preserve"> </w:t>
+      </w:r>
+      <w:hyperlink w:anchor="_Ссылки" w:history="1">
+        <w:r>
+          <w:rPr>
+            <w:rStyle w:val="aa"/>
+            <w:rFonts w:cstheme="minorHAnsi"/>
+            <w:szCs w:val="24"/>
+          </w:rPr>
+          <w:t>[2]</w:t>
+        </w:r>
+      </w:hyperlink>
+      <w:r>
+        <w:t>.</w:t>
+      </w:r>
+    </w:p>
+    <w:p/>
+    <w:p>
+      <w:pPr>
+        <w:pStyle w:val="1"/>
+      </w:pPr>
+      <w:r>
+        <w:t>Состав приложения</w:t>
+      </w:r>
+    </w:p>
+    <w:p>
+      <w:r>
+        <w:t xml:space="preserve">В корневой папке располагаются </w:t>
+      </w:r>
+      <w:r>
+        <w:t>.</w:t>
+      </w:r>
+      <w:r>
+        <w:rPr>
+          <w:lang w:val="en-US"/>
+        </w:rPr>
+        <w:t>bat</w:t>
+      </w:r>
+      <w:r>
+        <w:t xml:space="preserve"> </w:t>
+      </w:r>
+      <w:r>
+        <w:t>файлы запуска сервера.</w:t>
+      </w:r>
+    </w:p>
+    <w:p>
+      <w:pPr>
+        <w:ind w:firstLine="0"/>
+        <w:rPr>
+          <w:lang w:val="en-US"/>
+        </w:rPr>
+      </w:pPr>
+      <w:r>
+        <w:tab/>
+      </w:r>
+    </w:p>
+    <w:p/>
+    <w:p>
+      <w:r>
+        <w:br w:type="page"/>
+      </w:r>
+    </w:p>
+    <w:p>
+      <w:pPr>
+        <w:pStyle w:val="1"/>
+      </w:pPr>
+      <w:bookmarkStart w:id="0" w:name="_Ссылки"/>
+      <w:bookmarkEnd w:id="0"/>
+      <w:r>
+        <w:lastRenderedPageBreak/>
+        <w:t>Ссылки</w:t>
+      </w:r>
+    </w:p>
+    <w:p>
+      <w:pPr>
+        <w:pStyle w:val="a9"/>
+        <w:numPr>
+          <w:ilvl w:val="0"/>
+          <w:numId w:val="1"/>
+        </w:numPr>
+        <w:rPr>
+          <w:rFonts w:asciiTheme="minorHAnsi" w:hAnsiTheme="minorHAnsi" w:cstheme="minorHAnsi"/>
+          <w:szCs w:val="24"/>
+          <w:lang w:val="en-US"/>
+        </w:rPr>
+      </w:pPr>
+      <w:r>
+        <w:rPr>
+          <w:rFonts w:cstheme="minorHAnsi"/>
+          <w:szCs w:val="24"/>
+          <w:lang w:val="en-US"/>
+        </w:rPr>
+        <w:t>Python 3</w:t>
+      </w:r>
+      <w:r>
+        <w:rPr>
+          <w:rFonts w:cstheme="minorHAnsi"/>
+          <w:szCs w:val="24"/>
+          <w:lang w:val="en-US"/>
+        </w:rPr>
+        <w:t xml:space="preserve"> </w:t>
+      </w:r>
+      <w:r>
+        <w:rPr>
+          <w:rFonts w:cstheme="minorHAnsi"/>
+          <w:szCs w:val="24"/>
+          <w:lang w:val="en-US"/>
+        </w:rPr>
+        <w:t>documentation</w:t>
+      </w:r>
+      <w:r>
+        <w:rPr>
+          <w:rFonts w:cstheme="minorHAnsi"/>
+          <w:szCs w:val="24"/>
+          <w:lang w:val="en-US"/>
+        </w:rPr>
+        <w:t xml:space="preserve"> – </w:t>
+      </w:r>
+      <w:hyperlink r:id="rId7" w:history="1">
+        <w:r>
+          <w:rPr>
+            <w:rStyle w:val="aa"/>
+            <w:rFonts w:cstheme="minorHAnsi"/>
+            <w:szCs w:val="24"/>
+            <w:lang w:val="en-US"/>
+          </w:rPr>
+          <w:t>https://docs.python.org/3/</w:t>
+        </w:r>
+      </w:hyperlink>
+    </w:p>
+    <w:p>
+      <w:pPr>
+        <w:pStyle w:val="a9"/>
+        <w:numPr>
+          <w:ilvl w:val="0"/>
+          <w:numId w:val="1"/>
+        </w:numPr>
+        <w:rPr>
+          <w:rFonts w:cstheme="minorHAnsi"/>
+          <w:szCs w:val="24"/>
+          <w:lang w:val="en-US"/>
+        </w:rPr>
+      </w:pPr>
+      <w:r>
+        <w:rPr>
+          <w:rFonts w:cstheme="minorHAnsi"/>
+          <w:szCs w:val="24"/>
+          <w:lang w:val="en-US"/>
+        </w:rPr>
+        <w:t xml:space="preserve">Django documentation – </w:t>
+      </w:r>
+      <w:hyperlink r:id="rId8" w:history="1">
+        <w:r>
+          <w:rPr>
+            <w:rStyle w:val="aa"/>
+            <w:rFonts w:cstheme="minorHAnsi"/>
+            <w:szCs w:val="24"/>
+            <w:lang w:val="en-US"/>
+          </w:rPr>
+          <w:t>https://docs.djangoproject.com/en/3.2/</w:t>
+        </w:r>
+      </w:hyperlink>
+    </w:p>
+    <w:p>
+      <w:pPr>
+        <w:pStyle w:val="a9"/>
+        <w:numPr>
+          <w:ilvl w:val="0"/>
+          <w:numId w:val="1"/>
+        </w:numPr>
+        <w:rPr>
+          <w:rFonts w:asciiTheme="minorHAnsi" w:hAnsiTheme="minorHAnsi" w:cstheme="minorHAnsi"/>
+          <w:szCs w:val="24"/>
+          <w:lang w:val="en-US"/>
+        </w:rPr>
+      </w:pPr>
+    </w:p>
+    <w:p>
+      <w:pPr>
+        <w:rPr>
+          <w:lang w:val="en-US"/>
+        </w:rPr>
+      </w:pPr>
+      <w:r>
+        <w:rPr>
+          <w:lang w:val="en-US"/>
+        </w:rPr>
+        <w:tab/>
+      </w:r>
     </w:p>
     <w:sectPr>
       <w:pgSz w:w="11906" w:h="16838"/>
@@ -38,7 +286,7 @@
 </file>
 
 <file path=word/endnotes.xml><?xml version="1.0" encoding="utf-8"?>
-<w:endnotes xmlns:wpc="http://schemas.microsoft.com/office/word/2010/wordprocessingCanvas" xmlns:cx="http://schemas.microsoft.com/office/drawing/2014/chartex" xmlns:cx1="http://schemas.microsoft.com/office/drawing/2015/9/8/chartex" xmlns:cx2="http://schemas.microsoft.com/office/drawing/2015/10/21/chartex" xmlns:cx3="http://schemas.microsoft.com/office/drawing/2016/5/9/chartex" xmlns:cx4="http://schemas.microsoft.com/office/drawing/2016/5/10/chartex" xmlns:cx5="http://schemas.microsoft.com/office/drawing/2016/5/11/chartex" xmlns:cx6="http://schemas.microsoft.com/office/drawing/2016/5/12/chartex" xmlns:cx7="http://schemas.microsoft.com/office/drawing/2016/5/13/chartex" xmlns:cx8="http://schemas.microsoft.com/office/drawing/2016/5/14/chartex" xmlns:mc="http://schemas.openxmlformats.org/markup-compatibility/2006" xmlns:aink="http://schemas.microsoft.com/office/drawing/2016/ink" xmlns:am3d="http://schemas.microsoft.com/office/drawing/2017/model3d" xmlns:o="urn:schemas-microsoft-com:office:office" xmlns:r="http://schemas.openxmlformats.org/officeDocument/2006/relationships" xmlns:m="http://schemas.openxmlformats.org/officeDocument/2006/math" xmlns:v="urn:schemas-microsoft-com:vml" xmlns:wp14="http://schemas.microsoft.com/office/word/2010/wordprocessingDrawing" xmlns:wp="http://schemas.openxmlformats.org/drawingml/2006/wordprocessingDrawing" xmlns:w10="urn:schemas-microsoft-com:office:word" xmlns:w="http://schemas.openxmlformats.org/wordprocessingml/2006/main" xmlns:w14="http://schemas.microsoft.com/office/word/2010/wordml" xmlns:w15="http://schemas.microsoft.com/office/word/2012/wordml" xmlns:w16cex="http://schemas.microsoft.com/office/word/2018/wordml/cex" xmlns:w16cid="http://schemas.microsoft.com/office/word/2016/wordml/cid" xmlns:w16="http://schemas.microsoft.com/office/word/2018/wordml" xmlns:w16se="http://schemas.microsoft.com/office/word/2015/wordml/symex" xmlns:wpg="http://schemas.microsoft.com/office/word/2010/wordprocessingGroup" xmlns:wpi="http://schemas.microsoft.com/office/word/2010/wordprocessingInk" xmlns:wne="http://schemas.microsoft.com/office/word/2006/wordml" xmlns:wps="http://schemas.microsoft.com/office/word/2010/wordprocessingShape" mc:Ignorable="w14 w15 w16se w16cid w16 w16cex wp14">
+<w:endnotes xmlns:wpc="http://schemas.microsoft.com/office/word/2010/wordprocessingCanvas" xmlns:cx="http://schemas.microsoft.com/office/drawing/2014/chartex" xmlns:cx1="http://schemas.microsoft.com/office/drawing/2015/9/8/chartex" xmlns:cx2="http://schemas.microsoft.com/office/drawing/2015/10/21/chartex" xmlns:cx3="http://schemas.microsoft.com/office/drawing/2016/5/9/chartex" xmlns:cx4="http://schemas.microsoft.com/office/drawing/2016/5/10/chartex" xmlns:cx5="http://schemas.microsoft.com/office/drawing/2016/5/11/chartex" xmlns:cx6="http://schemas.microsoft.com/office/drawing/2016/5/12/chartex" xmlns:cx7="http://schemas.microsoft.com/office/drawing/2016/5/13/chartex" xmlns:cx8="http://schemas.microsoft.com/office/drawing/2016/5/14/chartex" xmlns:mc="http://schemas.openxmlformats.org/markup-compatibility/2006" xmlns:aink="http://schemas.microsoft.com/office/drawing/2016/ink" xmlns:am3d="http://schemas.microsoft.com/office/drawing/2017/model3d" xmlns:o="urn:schemas-microsoft-com:office:office" xmlns:r="http://schemas.openxmlformats.org/officeDocument/2006/relationships" xmlns:m="http://schemas.openxmlformats.org/officeDocument/2006/math" xmlns:v="urn:schemas-microsoft-com:vml" xmlns:wp14="http://schemas.microsoft.com/office/word/2010/wordprocessingDrawing" xmlns:wp="http://schemas.openxmlformats.org/drawingml/2006/wordprocessingDrawing" xmlns:w10="urn:schemas-microsoft-com:office:word" xmlns:w="http://schemas.openxmlformats.org/wordprocessingml/2006/main" xmlns:w14="http://schemas.microsoft.com/office/word/2010/wordml" xmlns:w15="http://schemas.microsoft.com/office/word/2012/wordml" xmlns:w16cex="http://schemas.microsoft.com/office/word/2018/wordml/cex" xmlns:w16cid="http://schemas.microsoft.com/office/word/2016/wordml/cid" xmlns:w16="http://schemas.microsoft.com/office/word/2018/wordml" xmlns:w16sdtdh="http://schemas.microsoft.com/office/word/2020/wordml/sdtdatahash" xmlns:w16se="http://schemas.microsoft.com/office/word/2015/wordml/symex" xmlns:wpg="http://schemas.microsoft.com/office/word/2010/wordprocessingGroup" xmlns:wpi="http://schemas.microsoft.com/office/word/2010/wordprocessingInk" xmlns:wne="http://schemas.microsoft.com/office/word/2006/wordml" xmlns:wps="http://schemas.microsoft.com/office/word/2010/wordprocessingShape" mc:Ignorable="w14 w15 w16se w16cid w16 w16cex w16sdtdh wp14">
   <w:endnote w:type="separator" w:id="-1">
     <w:p>
       <w:pPr>
@@ -63,7 +311,7 @@
 </file>
 
 <file path=word/footnotes.xml><?xml version="1.0" encoding="utf-8"?>
-<w:footnotes xmlns:wpc="http://schemas.microsoft.com/office/word/2010/wordprocessingCanvas" xmlns:cx="http://schemas.microsoft.com/office/drawing/2014/chartex" xmlns:cx1="http://schemas.microsoft.com/office/drawing/2015/9/8/chartex" xmlns:cx2="http://schemas.microsoft.com/office/drawing/2015/10/21/chartex" xmlns:cx3="http://schemas.microsoft.com/office/drawing/2016/5/9/chartex" xmlns:cx4="http://schemas.microsoft.com/office/drawing/2016/5/10/chartex" xmlns:cx5="http://schemas.microsoft.com/office/drawing/2016/5/11/chartex" xmlns:cx6="http://schemas.microsoft.com/office/drawing/2016/5/12/chartex" xmlns:cx7="http://schemas.microsoft.com/office/drawing/2016/5/13/chartex" xmlns:cx8="http://schemas.microsoft.com/office/drawing/2016/5/14/chartex" xmlns:mc="http://schemas.openxmlformats.org/markup-compatibility/2006" xmlns:aink="http://schemas.microsoft.com/office/drawing/2016/ink" xmlns:am3d="http://schemas.microsoft.com/office/drawing/2017/model3d" xmlns:o="urn:schemas-microsoft-com:office:office" xmlns:r="http://schemas.openxmlformats.org/officeDocument/2006/relationships" xmlns:m="http://schemas.openxmlformats.org/officeDocument/2006/math" xmlns:v="urn:schemas-microsoft-com:vml" xmlns:wp14="http://schemas.microsoft.com/office/word/2010/wordprocessingDrawing" xmlns:wp="http://schemas.openxmlformats.org/drawingml/2006/wordprocessingDrawing" xmlns:w10="urn:schemas-microsoft-com:office:word" xmlns:w="http://schemas.openxmlformats.org/wordprocessingml/2006/main" xmlns:w14="http://schemas.microsoft.com/office/word/2010/wordml" xmlns:w15="http://schemas.microsoft.com/office/word/2012/wordml" xmlns:w16cex="http://schemas.microsoft.com/office/word/2018/wordml/cex" xmlns:w16cid="http://schemas.microsoft.com/office/word/2016/wordml/cid" xmlns:w16="http://schemas.microsoft.com/office/word/2018/wordml" xmlns:w16se="http://schemas.microsoft.com/office/word/2015/wordml/symex" xmlns:wpg="http://schemas.microsoft.com/office/word/2010/wordprocessingGroup" xmlns:wpi="http://schemas.microsoft.com/office/word/2010/wordprocessingInk" xmlns:wne="http://schemas.microsoft.com/office/word/2006/wordml" xmlns:wps="http://schemas.microsoft.com/office/word/2010/wordprocessingShape" mc:Ignorable="w14 w15 w16se w16cid w16 w16cex wp14">
+<w:footnotes xmlns:wpc="http://schemas.microsoft.com/office/word/2010/wordprocessingCanvas" xmlns:cx="http://schemas.microsoft.com/office/drawing/2014/chartex" xmlns:cx1="http://schemas.microsoft.com/office/drawing/2015/9/8/chartex" xmlns:cx2="http://schemas.microsoft.com/office/drawing/2015/10/21/chartex" xmlns:cx3="http://schemas.microsoft.com/office/drawing/2016/5/9/chartex" xmlns:cx4="http://schemas.microsoft.com/office/drawing/2016/5/10/chartex" xmlns:cx5="http://schemas.microsoft.com/office/drawing/2016/5/11/chartex" xmlns:cx6="http://schemas.microsoft.com/office/drawing/2016/5/12/chartex" xmlns:cx7="http://schemas.microsoft.com/office/drawing/2016/5/13/chartex" xmlns:cx8="http://schemas.microsoft.com/office/drawing/2016/5/14/chartex" xmlns:mc="http://schemas.openxmlformats.org/markup-compatibility/2006" xmlns:aink="http://schemas.microsoft.com/office/drawing/2016/ink" xmlns:am3d="http://schemas.microsoft.com/office/drawing/2017/model3d" xmlns:o="urn:schemas-microsoft-com:office:office" xmlns:r="http://schemas.openxmlformats.org/officeDocument/2006/relationships" xmlns:m="http://schemas.openxmlformats.org/officeDocument/2006/math" xmlns:v="urn:schemas-microsoft-com:vml" xmlns:wp14="http://schemas.microsoft.com/office/word/2010/wordprocessingDrawing" xmlns:wp="http://schemas.openxmlformats.org/drawingml/2006/wordprocessingDrawing" xmlns:w10="urn:schemas-microsoft-com:office:word" xmlns:w="http://schemas.openxmlformats.org/wordprocessingml/2006/main" xmlns:w14="http://schemas.microsoft.com/office/word/2010/wordml" xmlns:w15="http://schemas.microsoft.com/office/word/2012/wordml" xmlns:w16cex="http://schemas.microsoft.com/office/word/2018/wordml/cex" xmlns:w16cid="http://schemas.microsoft.com/office/word/2016/wordml/cid" xmlns:w16="http://schemas.microsoft.com/office/word/2018/wordml" xmlns:w16sdtdh="http://schemas.microsoft.com/office/word/2020/wordml/sdtdatahash" xmlns:w16se="http://schemas.microsoft.com/office/word/2015/wordml/symex" xmlns:wpg="http://schemas.microsoft.com/office/word/2010/wordprocessingGroup" xmlns:wpi="http://schemas.microsoft.com/office/word/2010/wordprocessingInk" xmlns:wne="http://schemas.microsoft.com/office/word/2006/wordml" xmlns:wps="http://schemas.microsoft.com/office/word/2010/wordprocessingShape" mc:Ignorable="w14 w15 w16se w16cid w16 w16cex w16sdtdh wp14">
   <w:footnote w:type="separator" w:id="-1">
     <w:p>
       <w:pPr>
@@ -87,8 +335,102 @@
 </w:footnotes>
 </file>
 
+<file path=word/numbering.xml><?xml version="1.0" encoding="utf-8"?>
+<w:numbering xmlns:wpc="http://schemas.microsoft.com/office/word/2010/wordprocessingCanvas" xmlns:cx="http://schemas.microsoft.com/office/drawing/2014/chartex" xmlns:cx1="http://schemas.microsoft.com/office/drawing/2015/9/8/chartex" xmlns:cx2="http://schemas.microsoft.com/office/drawing/2015/10/21/chartex" xmlns:cx3="http://schemas.microsoft.com/office/drawing/2016/5/9/chartex" xmlns:cx4="http://schemas.microsoft.com/office/drawing/2016/5/10/chartex" xmlns:cx5="http://schemas.microsoft.com/office/drawing/2016/5/11/chartex" xmlns:cx6="http://schemas.microsoft.com/office/drawing/2016/5/12/chartex" xmlns:cx7="http://schemas.microsoft.com/office/drawing/2016/5/13/chartex" xmlns:cx8="http://schemas.microsoft.com/office/drawing/2016/5/14/chartex" xmlns:mc="http://schemas.openxmlformats.org/markup-compatibility/2006" xmlns:aink="http://schemas.microsoft.com/office/drawing/2016/ink" xmlns:am3d="http://schemas.microsoft.com/office/drawing/2017/model3d" xmlns:o="urn:schemas-microsoft-com:office:office" xmlns:r="http://schemas.openxmlformats.org/officeDocument/2006/relationships" xmlns:m="http://schemas.openxmlformats.org/officeDocument/2006/math" xmlns:v="urn:schemas-microsoft-com:vml" xmlns:wp14="http://schemas.microsoft.com/office/word/2010/wordprocessingDrawing" xmlns:wp="http://schemas.openxmlformats.org/drawingml/2006/wordprocessingDrawing" xmlns:w10="urn:schemas-microsoft-com:office:word" xmlns:w="http://schemas.openxmlformats.org/wordprocessingml/2006/main" xmlns:w14="http://schemas.microsoft.com/office/word/2010/wordml" xmlns:w15="http://schemas.microsoft.com/office/word/2012/wordml" xmlns:w16cex="http://schemas.microsoft.com/office/word/2018/wordml/cex" xmlns:w16cid="http://schemas.microsoft.com/office/word/2016/wordml/cid" xmlns:w16="http://schemas.microsoft.com/office/word/2018/wordml" xmlns:w16sdtdh="http://schemas.microsoft.com/office/word/2020/wordml/sdtdatahash" xmlns:w16se="http://schemas.microsoft.com/office/word/2015/wordml/symex" xmlns:wpg="http://schemas.microsoft.com/office/word/2010/wordprocessingGroup" xmlns:wpi="http://schemas.microsoft.com/office/word/2010/wordprocessingInk" xmlns:wne="http://schemas.microsoft.com/office/word/2006/wordml" xmlns:wps="http://schemas.microsoft.com/office/word/2010/wordprocessingShape" mc:Ignorable="w14 w15 w16se w16cid w16 w16cex w16sdtdh wp14">
+  <w:abstractNum w:abstractNumId="0" w15:restartNumberingAfterBreak="0">
+    <w:nsid w:val="3A9A5AC7"/>
+    <w:multiLevelType w:val="hybridMultilevel"/>
+    <w:tmpl w:val="9446B090"/>
+    <w:lvl w:ilvl="0" w:tplc="0419000F">
+      <w:start w:val="1"/>
+      <w:numFmt w:val="decimal"/>
+      <w:lvlText w:val="%1."/>
+      <w:lvlJc w:val="left"/>
+      <w:pPr>
+        <w:ind w:left="720" w:hanging="360"/>
+      </w:pPr>
+    </w:lvl>
+    <w:lvl w:ilvl="1" w:tplc="04190019" w:tentative="1">
+      <w:start w:val="1"/>
+      <w:numFmt w:val="lowerLetter"/>
+      <w:lvlText w:val="%2."/>
+      <w:lvlJc w:val="left"/>
+      <w:pPr>
+        <w:ind w:left="1440" w:hanging="360"/>
+      </w:pPr>
+    </w:lvl>
+    <w:lvl w:ilvl="2" w:tplc="0419001B" w:tentative="1">
+      <w:start w:val="1"/>
+      <w:numFmt w:val="lowerRoman"/>
+      <w:lvlText w:val="%3."/>
+      <w:lvlJc w:val="right"/>
+      <w:pPr>
+        <w:ind w:left="2160" w:hanging="180"/>
+      </w:pPr>
+    </w:lvl>
+    <w:lvl w:ilvl="3" w:tplc="0419000F" w:tentative="1">
+      <w:start w:val="1"/>
+      <w:numFmt w:val="decimal"/>
+      <w:lvlText w:val="%4."/>
+      <w:lvlJc w:val="left"/>
+      <w:pPr>
+        <w:ind w:left="2880" w:hanging="360"/>
+      </w:pPr>
+    </w:lvl>
+    <w:lvl w:ilvl="4" w:tplc="04190019" w:tentative="1">
+      <w:start w:val="1"/>
+      <w:numFmt w:val="lowerLetter"/>
+      <w:lvlText w:val="%5."/>
+      <w:lvlJc w:val="left"/>
+      <w:pPr>
+        <w:ind w:left="3600" w:hanging="360"/>
+      </w:pPr>
+    </w:lvl>
+    <w:lvl w:ilvl="5" w:tplc="0419001B" w:tentative="1">
+      <w:start w:val="1"/>
+      <w:numFmt w:val="lowerRoman"/>
+      <w:lvlText w:val="%6."/>
+      <w:lvlJc w:val="right"/>
+      <w:pPr>
+        <w:ind w:left="4320" w:hanging="180"/>
+      </w:pPr>
+    </w:lvl>
+    <w:lvl w:ilvl="6" w:tplc="0419000F" w:tentative="1">
+      <w:start w:val="1"/>
+      <w:numFmt w:val="decimal"/>
+      <w:lvlText w:val="%7."/>
+      <w:lvlJc w:val="left"/>
+      <w:pPr>
+        <w:ind w:left="5040" w:hanging="360"/>
+      </w:pPr>
+    </w:lvl>
+    <w:lvl w:ilvl="7" w:tplc="04190019" w:tentative="1">
+      <w:start w:val="1"/>
+      <w:numFmt w:val="lowerLetter"/>
+      <w:lvlText w:val="%8."/>
+      <w:lvlJc w:val="left"/>
+      <w:pPr>
+        <w:ind w:left="5760" w:hanging="360"/>
+      </w:pPr>
+    </w:lvl>
+    <w:lvl w:ilvl="8" w:tplc="0419001B" w:tentative="1">
+      <w:start w:val="1"/>
+      <w:numFmt w:val="lowerRoman"/>
+      <w:lvlText w:val="%9."/>
+      <w:lvlJc w:val="right"/>
+      <w:pPr>
+        <w:ind w:left="6480" w:hanging="180"/>
+      </w:pPr>
+    </w:lvl>
+  </w:abstractNum>
+  <w:num w:numId="1">
+    <w:abstractNumId w:val="0"/>
+  </w:num>
+</w:numbering>
+</file>
+
 <file path=word/styles.xml><?xml version="1.0" encoding="utf-8"?>
-<w:styles xmlns:mc="http://schemas.openxmlformats.org/markup-compatibility/2006" xmlns:r="http://schemas.openxmlformats.org/officeDocument/2006/relationships" xmlns:w="http://schemas.openxmlformats.org/wordprocessingml/2006/main" xmlns:w14="http://schemas.microsoft.com/office/word/2010/wordml" xmlns:w15="http://schemas.microsoft.com/office/word/2012/wordml" xmlns:w16cex="http://schemas.microsoft.com/office/word/2018/wordml/cex" xmlns:w16cid="http://schemas.microsoft.com/office/word/2016/wordml/cid" xmlns:w16="http://schemas.microsoft.com/office/word/2018/wordml" xmlns:w16se="http://schemas.microsoft.com/office/word/2015/wordml/symex" mc:Ignorable="w14 w15 w16se w16cid w16 w16cex">
+<w:styles xmlns:mc="http://schemas.openxmlformats.org/markup-compatibility/2006" xmlns:r="http://schemas.openxmlformats.org/officeDocument/2006/relationships" xmlns:w="http://schemas.openxmlformats.org/wordprocessingml/2006/main" xmlns:w14="http://schemas.microsoft.com/office/word/2010/wordml" xmlns:w15="http://schemas.microsoft.com/office/word/2012/wordml" xmlns:w16cex="http://schemas.microsoft.com/office/word/2018/wordml/cex" xmlns:w16cid="http://schemas.microsoft.com/office/word/2016/wordml/cid" xmlns:w16="http://schemas.microsoft.com/office/word/2018/wordml" xmlns:w16sdtdh="http://schemas.microsoft.com/office/word/2020/wordml/sdtdatahash" xmlns:w16se="http://schemas.microsoft.com/office/word/2015/wordml/symex" mc:Ignorable="w14 w15 w16se w16cid w16 w16cex w16sdtdh">
   <w:docDefaults>
     <w:rPrDefault>
       <w:rPr>
@@ -485,6 +827,15 @@
   <w:style w:type="paragraph" w:default="1" w:styleId="a">
     <w:name w:val="Normal"/>
     <w:qFormat/>
+    <w:rsid w:val="007862B2"/>
+    <w:pPr>
+      <w:ind w:firstLine="709"/>
+      <w:jc w:val="both"/>
+    </w:pPr>
+    <w:rPr>
+      <w:rFonts w:ascii="Consolas" w:hAnsi="Consolas"/>
+      <w:sz w:val="24"/>
+    </w:rPr>
   </w:style>
   <w:style w:type="paragraph" w:styleId="1">
     <w:name w:val="heading 1"/>
@@ -493,18 +844,41 @@
     <w:link w:val="10"/>
     <w:uiPriority w:val="9"/>
     <w:qFormat/>
-    <w:rsid w:val="00264540"/>
+    <w:rsid w:val="007862B2"/>
     <w:pPr>
       <w:keepNext/>
       <w:keepLines/>
       <w:spacing w:before="240" w:after="0"/>
+      <w:ind w:firstLine="0"/>
       <w:outlineLvl w:val="0"/>
     </w:pPr>
     <w:rPr>
-      <w:rFonts w:asciiTheme="majorHAnsi" w:eastAsiaTheme="majorEastAsia" w:hAnsiTheme="majorHAnsi" w:cstheme="majorBidi"/>
-      <w:color w:val="2F5496" w:themeColor="accent1" w:themeShade="BF"/>
+      <w:rFonts w:eastAsiaTheme="majorEastAsia" w:cstheme="majorBidi"/>
       <w:sz w:val="32"/>
       <w:szCs w:val="32"/>
+    </w:rPr>
+  </w:style>
+  <w:style w:type="paragraph" w:styleId="2">
+    <w:name w:val="heading 2"/>
+    <w:basedOn w:val="a"/>
+    <w:next w:val="a"/>
+    <w:link w:val="20"/>
+    <w:uiPriority w:val="9"/>
+    <w:semiHidden/>
+    <w:unhideWhenUsed/>
+    <w:qFormat/>
+    <w:rsid w:val="007862B2"/>
+    <w:pPr>
+      <w:keepNext/>
+      <w:keepLines/>
+      <w:spacing w:before="40" w:after="0"/>
+      <w:ind w:firstLine="0"/>
+      <w:outlineLvl w:val="1"/>
+    </w:pPr>
+    <w:rPr>
+      <w:rFonts w:eastAsiaTheme="majorEastAsia" w:cstheme="majorBidi"/>
+      <w:sz w:val="26"/>
+      <w:szCs w:val="26"/>
     </w:rPr>
   </w:style>
   <w:style w:type="character" w:default="1" w:styleId="a0">
@@ -585,13 +959,14 @@
     <w:link w:val="a8"/>
     <w:uiPriority w:val="10"/>
     <w:qFormat/>
-    <w:rsid w:val="00264540"/>
+    <w:rsid w:val="007862B2"/>
     <w:pPr>
       <w:spacing w:after="0" w:line="240" w:lineRule="auto"/>
+      <w:ind w:firstLine="0"/>
       <w:contextualSpacing/>
     </w:pPr>
     <w:rPr>
-      <w:rFonts w:asciiTheme="majorHAnsi" w:eastAsiaTheme="majorEastAsia" w:hAnsiTheme="majorHAnsi" w:cstheme="majorBidi"/>
+      <w:rFonts w:eastAsiaTheme="majorEastAsia" w:cstheme="majorBidi"/>
       <w:spacing w:val="-10"/>
       <w:kern w:val="28"/>
       <w:sz w:val="56"/>
@@ -603,9 +978,9 @@
     <w:basedOn w:val="a0"/>
     <w:link w:val="a7"/>
     <w:uiPriority w:val="10"/>
-    <w:rsid w:val="00264540"/>
+    <w:rsid w:val="007862B2"/>
     <w:rPr>
-      <w:rFonts w:asciiTheme="majorHAnsi" w:eastAsiaTheme="majorEastAsia" w:hAnsiTheme="majorHAnsi" w:cstheme="majorBidi"/>
+      <w:rFonts w:ascii="Consolas" w:eastAsiaTheme="majorEastAsia" w:hAnsi="Consolas" w:cstheme="majorBidi"/>
       <w:spacing w:val="-10"/>
       <w:kern w:val="28"/>
       <w:sz w:val="56"/>
@@ -617,12 +992,58 @@
     <w:basedOn w:val="a0"/>
     <w:link w:val="1"/>
     <w:uiPriority w:val="9"/>
-    <w:rsid w:val="00264540"/>
+    <w:rsid w:val="007862B2"/>
     <w:rPr>
-      <w:rFonts w:asciiTheme="majorHAnsi" w:eastAsiaTheme="majorEastAsia" w:hAnsiTheme="majorHAnsi" w:cstheme="majorBidi"/>
-      <w:color w:val="2F5496" w:themeColor="accent1" w:themeShade="BF"/>
+      <w:rFonts w:ascii="Consolas" w:eastAsiaTheme="majorEastAsia" w:hAnsi="Consolas" w:cstheme="majorBidi"/>
       <w:sz w:val="32"/>
       <w:szCs w:val="32"/>
+    </w:rPr>
+  </w:style>
+  <w:style w:type="paragraph" w:styleId="a9">
+    <w:name w:val="List Paragraph"/>
+    <w:basedOn w:val="a"/>
+    <w:uiPriority w:val="34"/>
+    <w:qFormat/>
+    <w:rsid w:val="00D26904"/>
+    <w:pPr>
+      <w:ind w:left="720"/>
+      <w:contextualSpacing/>
+    </w:pPr>
+  </w:style>
+  <w:style w:type="character" w:styleId="aa">
+    <w:name w:val="Hyperlink"/>
+    <w:basedOn w:val="a0"/>
+    <w:uiPriority w:val="99"/>
+    <w:unhideWhenUsed/>
+    <w:rsid w:val="00D26904"/>
+    <w:rPr>
+      <w:color w:val="0563C1" w:themeColor="hyperlink"/>
+      <w:u w:val="single"/>
+    </w:rPr>
+  </w:style>
+  <w:style w:type="character" w:styleId="ab">
+    <w:name w:val="Unresolved Mention"/>
+    <w:basedOn w:val="a0"/>
+    <w:uiPriority w:val="99"/>
+    <w:semiHidden/>
+    <w:unhideWhenUsed/>
+    <w:rsid w:val="00D26904"/>
+    <w:rPr>
+      <w:color w:val="605E5C"/>
+      <w:shd w:val="clear" w:color="auto" w:fill="E1DFDD"/>
+    </w:rPr>
+  </w:style>
+  <w:style w:type="character" w:customStyle="1" w:styleId="20">
+    <w:name w:val="Заголовок 2 Знак"/>
+    <w:basedOn w:val="a0"/>
+    <w:link w:val="2"/>
+    <w:uiPriority w:val="9"/>
+    <w:semiHidden/>
+    <w:rsid w:val="007862B2"/>
+    <w:rPr>
+      <w:rFonts w:ascii="Consolas" w:eastAsiaTheme="majorEastAsia" w:hAnsi="Consolas" w:cstheme="majorBidi"/>
+      <w:sz w:val="26"/>
+      <w:szCs w:val="26"/>
     </w:rPr>
   </w:style>
 </w:styles>

</xml_diff>

<commit_message>
add doc and bd structure
</commit_message>
<xml_diff>
--- a/Documentation.docx
+++ b/Documentation.docx
@@ -14,6 +14,270 @@
           <w:rFonts w:asciiTheme="majorHAnsi" w:hAnsiTheme="majorHAnsi" w:cstheme="majorHAnsi"/>
         </w:rPr>
         <w:t>Документация по сервису отчетов Чурилово</w:t>
+      </w:r>
+    </w:p>
+    <w:p>
+      <w:pPr>
+        <w:ind w:firstLine="0"/>
+        <w:rPr>
+          <w:lang w:val="en-US"/>
+        </w:rPr>
+      </w:pPr>
+    </w:p>
+    <w:p>
+      <w:pPr>
+        <w:pStyle w:val="1"/>
+      </w:pPr>
+      <w:r>
+        <w:t>Задачи проекта</w:t>
+      </w:r>
+    </w:p>
+    <w:p>
+      <w:r>
+        <w:t xml:space="preserve">На </w:t>
+      </w:r>
+      <w:proofErr w:type="spellStart"/>
+      <w:r>
+        <w:t>Python’е</w:t>
+      </w:r>
+      <w:proofErr w:type="spellEnd"/>
+      <w:r>
+        <w:t xml:space="preserve"> создать </w:t>
+      </w:r>
+      <w:proofErr w:type="spellStart"/>
+      <w:r>
+        <w:t>web</w:t>
+      </w:r>
+      <w:proofErr w:type="spellEnd"/>
+      <w:r>
+        <w:t>-сервис для заполнения Excel-файлов. В форму вводятся параметры, имеются ограничения на них, затем эти параметры дописываются в Excel-файл и записываются в базу данных.</w:t>
+      </w:r>
+    </w:p>
+    <w:p>
+      <w:r>
+        <w:t xml:space="preserve">Разработка </w:t>
+      </w:r>
+      <w:proofErr w:type="spellStart"/>
+      <w:r>
+        <w:t>web</w:t>
+      </w:r>
+      <w:proofErr w:type="spellEnd"/>
+      <w:r>
+        <w:t>-сервиса:</w:t>
+      </w:r>
+    </w:p>
+    <w:p>
+      <w:pPr>
+        <w:pStyle w:val="a9"/>
+        <w:numPr>
+          <w:ilvl w:val="0"/>
+          <w:numId w:val="3"/>
+        </w:numPr>
+      </w:pPr>
+      <w:r>
+        <w:t>Что нужно:</w:t>
+      </w:r>
+    </w:p>
+    <w:p>
+      <w:pPr>
+        <w:pStyle w:val="a9"/>
+        <w:numPr>
+          <w:ilvl w:val="1"/>
+          <w:numId w:val="3"/>
+        </w:numPr>
+      </w:pPr>
+      <w:r>
+        <w:t>ввод ручных замеров агрономов</w:t>
+      </w:r>
+    </w:p>
+    <w:p>
+      <w:pPr>
+        <w:pStyle w:val="a9"/>
+        <w:numPr>
+          <w:ilvl w:val="1"/>
+          <w:numId w:val="3"/>
+        </w:numPr>
+      </w:pPr>
+      <w:r>
+        <w:t>проверка вводимых данных</w:t>
+      </w:r>
+    </w:p>
+    <w:p>
+      <w:pPr>
+        <w:pStyle w:val="a9"/>
+        <w:numPr>
+          <w:ilvl w:val="1"/>
+          <w:numId w:val="3"/>
+        </w:numPr>
+      </w:pPr>
+      <w:r>
+        <w:t>если возможно выбор из списка</w:t>
+      </w:r>
+    </w:p>
+    <w:p>
+      <w:pPr>
+        <w:pStyle w:val="a9"/>
+        <w:numPr>
+          <w:ilvl w:val="1"/>
+          <w:numId w:val="3"/>
+        </w:numPr>
+      </w:pPr>
+      <w:r>
+        <w:t>что-то с предыдущего дня</w:t>
+      </w:r>
+    </w:p>
+    <w:p>
+      <w:pPr>
+        <w:pStyle w:val="a9"/>
+        <w:numPr>
+          <w:ilvl w:val="1"/>
+          <w:numId w:val="3"/>
+        </w:numPr>
+      </w:pPr>
+      <w:r>
+        <w:t>формулы в некоторых ячейках</w:t>
+      </w:r>
+    </w:p>
+    <w:p>
+      <w:pPr>
+        <w:pStyle w:val="a9"/>
+        <w:numPr>
+          <w:ilvl w:val="1"/>
+          <w:numId w:val="3"/>
+        </w:numPr>
+      </w:pPr>
+      <w:r>
+        <w:t>автоматический столбец среднего</w:t>
+      </w:r>
+    </w:p>
+    <w:p>
+      <w:pPr>
+        <w:pStyle w:val="a9"/>
+        <w:numPr>
+          <w:ilvl w:val="1"/>
+          <w:numId w:val="3"/>
+        </w:numPr>
+      </w:pPr>
+      <w:r>
+        <w:t>автозаполнение с климатических систем</w:t>
+      </w:r>
+    </w:p>
+    <w:p>
+      <w:pPr>
+        <w:pStyle w:val="a9"/>
+        <w:numPr>
+          <w:ilvl w:val="1"/>
+          <w:numId w:val="3"/>
+        </w:numPr>
+      </w:pPr>
+      <w:r>
+        <w:t>просмотр истории (месяц?)</w:t>
+      </w:r>
+    </w:p>
+    <w:p>
+      <w:pPr>
+        <w:pStyle w:val="a9"/>
+        <w:numPr>
+          <w:ilvl w:val="1"/>
+          <w:numId w:val="3"/>
+        </w:numPr>
+      </w:pPr>
+      <w:r>
+        <w:t>вывод в Excel и БД (только тест)</w:t>
+      </w:r>
+    </w:p>
+    <w:p>
+      <w:pPr>
+        <w:pStyle w:val="a9"/>
+        <w:numPr>
+          <w:ilvl w:val="1"/>
+          <w:numId w:val="3"/>
+        </w:numPr>
+      </w:pPr>
+      <w:r>
+        <w:t>шапка, столбец параметров</w:t>
+      </w:r>
+    </w:p>
+    <w:p>
+      <w:pPr>
+        <w:pStyle w:val="a9"/>
+        <w:numPr>
+          <w:ilvl w:val="0"/>
+          <w:numId w:val="3"/>
+        </w:numPr>
+      </w:pPr>
+      <w:r>
+        <w:t>Наиболее важно: сейчас случаются ошибки ввода</w:t>
+      </w:r>
+    </w:p>
+    <w:p>
+      <w:pPr>
+        <w:pStyle w:val="a9"/>
+        <w:numPr>
+          <w:ilvl w:val="0"/>
+          <w:numId w:val="3"/>
+        </w:numPr>
+      </w:pPr>
+      <w:r>
+        <w:t>Последовательность шагов:</w:t>
+      </w:r>
+    </w:p>
+    <w:p>
+      <w:pPr>
+        <w:pStyle w:val="a9"/>
+        <w:numPr>
+          <w:ilvl w:val="1"/>
+          <w:numId w:val="3"/>
+        </w:numPr>
+      </w:pPr>
+      <w:r>
+        <w:t>создание макета страницы</w:t>
+      </w:r>
+    </w:p>
+    <w:p>
+      <w:pPr>
+        <w:pStyle w:val="a9"/>
+        <w:numPr>
+          <w:ilvl w:val="1"/>
+          <w:numId w:val="3"/>
+        </w:numPr>
+      </w:pPr>
+      <w:r>
+        <w:t xml:space="preserve">установка </w:t>
+      </w:r>
+      <w:proofErr w:type="spellStart"/>
+      <w:r>
+        <w:t>Django</w:t>
+      </w:r>
+      <w:proofErr w:type="spellEnd"/>
+    </w:p>
+    <w:p>
+      <w:pPr>
+        <w:pStyle w:val="a9"/>
+        <w:numPr>
+          <w:ilvl w:val="1"/>
+          <w:numId w:val="3"/>
+        </w:numPr>
+      </w:pPr>
+      <w:r>
+        <w:t>логика внутренней работы сервиса/формы</w:t>
+      </w:r>
+    </w:p>
+    <w:p>
+      <w:pPr>
+        <w:pStyle w:val="a9"/>
+        <w:numPr>
+          <w:ilvl w:val="1"/>
+          <w:numId w:val="3"/>
+        </w:numPr>
+      </w:pPr>
+      <w:r>
+        <w:t>вывод в Excel и БД (только тест)</w:t>
+      </w:r>
+    </w:p>
+    <w:p>
+      <w:r>
+        <w:t>Пишем в Excel, а из него в БД. Почему такая асинхронная работа: в случае потери связи сервис должен локально работать, сохранять данные во внутреннее хранилище.</w:t>
       </w:r>
     </w:p>
     <w:p>
@@ -133,9 +397,6 @@
     <w:p>
       <w:pPr>
         <w:ind w:firstLine="0"/>
-        <w:rPr>
-          <w:lang w:val="en-US"/>
-        </w:rPr>
       </w:pPr>
       <w:r>
         <w:tab/>
@@ -177,31 +438,7 @@
           <w:szCs w:val="24"/>
           <w:lang w:val="en-US"/>
         </w:rPr>
-        <w:t>Python 3</w:t>
-      </w:r>
-      <w:r>
-        <w:rPr>
-          <w:rFonts w:cstheme="minorHAnsi"/>
-          <w:szCs w:val="24"/>
-          <w:lang w:val="en-US"/>
-        </w:rPr>
-        <w:t xml:space="preserve"> </w:t>
-      </w:r>
-      <w:r>
-        <w:rPr>
-          <w:rFonts w:cstheme="minorHAnsi"/>
-          <w:szCs w:val="24"/>
-          <w:lang w:val="en-US"/>
-        </w:rPr>
-        <w:t>documentation</w:t>
-      </w:r>
-      <w:r>
-        <w:rPr>
-          <w:rFonts w:cstheme="minorHAnsi"/>
-          <w:szCs w:val="24"/>
-          <w:lang w:val="en-US"/>
-        </w:rPr>
-        <w:t xml:space="preserve"> – </w:t>
+        <w:t xml:space="preserve">Python 3 documentation – </w:t>
       </w:r>
       <w:hyperlink r:id="rId7" w:history="1">
         <w:r>
@@ -423,8 +660,192 @@
       </w:pPr>
     </w:lvl>
   </w:abstractNum>
+  <w:abstractNum w:abstractNumId="1" w15:restartNumberingAfterBreak="0">
+    <w:nsid w:val="4DA2140B"/>
+    <w:multiLevelType w:val="hybridMultilevel"/>
+    <w:tmpl w:val="50AA061E"/>
+    <w:lvl w:ilvl="0" w:tplc="0419000F">
+      <w:start w:val="1"/>
+      <w:numFmt w:val="decimal"/>
+      <w:lvlText w:val="%1."/>
+      <w:lvlJc w:val="left"/>
+      <w:pPr>
+        <w:ind w:left="1429" w:hanging="360"/>
+      </w:pPr>
+    </w:lvl>
+    <w:lvl w:ilvl="1" w:tplc="04190019" w:tentative="1">
+      <w:start w:val="1"/>
+      <w:numFmt w:val="lowerLetter"/>
+      <w:lvlText w:val="%2."/>
+      <w:lvlJc w:val="left"/>
+      <w:pPr>
+        <w:ind w:left="2149" w:hanging="360"/>
+      </w:pPr>
+    </w:lvl>
+    <w:lvl w:ilvl="2" w:tplc="0419001B" w:tentative="1">
+      <w:start w:val="1"/>
+      <w:numFmt w:val="lowerRoman"/>
+      <w:lvlText w:val="%3."/>
+      <w:lvlJc w:val="right"/>
+      <w:pPr>
+        <w:ind w:left="2869" w:hanging="180"/>
+      </w:pPr>
+    </w:lvl>
+    <w:lvl w:ilvl="3" w:tplc="0419000F" w:tentative="1">
+      <w:start w:val="1"/>
+      <w:numFmt w:val="decimal"/>
+      <w:lvlText w:val="%4."/>
+      <w:lvlJc w:val="left"/>
+      <w:pPr>
+        <w:ind w:left="3589" w:hanging="360"/>
+      </w:pPr>
+    </w:lvl>
+    <w:lvl w:ilvl="4" w:tplc="04190019" w:tentative="1">
+      <w:start w:val="1"/>
+      <w:numFmt w:val="lowerLetter"/>
+      <w:lvlText w:val="%5."/>
+      <w:lvlJc w:val="left"/>
+      <w:pPr>
+        <w:ind w:left="4309" w:hanging="360"/>
+      </w:pPr>
+    </w:lvl>
+    <w:lvl w:ilvl="5" w:tplc="0419001B" w:tentative="1">
+      <w:start w:val="1"/>
+      <w:numFmt w:val="lowerRoman"/>
+      <w:lvlText w:val="%6."/>
+      <w:lvlJc w:val="right"/>
+      <w:pPr>
+        <w:ind w:left="5029" w:hanging="180"/>
+      </w:pPr>
+    </w:lvl>
+    <w:lvl w:ilvl="6" w:tplc="0419000F" w:tentative="1">
+      <w:start w:val="1"/>
+      <w:numFmt w:val="decimal"/>
+      <w:lvlText w:val="%7."/>
+      <w:lvlJc w:val="left"/>
+      <w:pPr>
+        <w:ind w:left="5749" w:hanging="360"/>
+      </w:pPr>
+    </w:lvl>
+    <w:lvl w:ilvl="7" w:tplc="04190019" w:tentative="1">
+      <w:start w:val="1"/>
+      <w:numFmt w:val="lowerLetter"/>
+      <w:lvlText w:val="%8."/>
+      <w:lvlJc w:val="left"/>
+      <w:pPr>
+        <w:ind w:left="6469" w:hanging="360"/>
+      </w:pPr>
+    </w:lvl>
+    <w:lvl w:ilvl="8" w:tplc="0419001B" w:tentative="1">
+      <w:start w:val="1"/>
+      <w:numFmt w:val="lowerRoman"/>
+      <w:lvlText w:val="%9."/>
+      <w:lvlJc w:val="right"/>
+      <w:pPr>
+        <w:ind w:left="7189" w:hanging="180"/>
+      </w:pPr>
+    </w:lvl>
+  </w:abstractNum>
+  <w:abstractNum w:abstractNumId="2" w15:restartNumberingAfterBreak="0">
+    <w:nsid w:val="675F6777"/>
+    <w:multiLevelType w:val="hybridMultilevel"/>
+    <w:tmpl w:val="8DB26988"/>
+    <w:lvl w:ilvl="0" w:tplc="422E4B6E">
+      <w:start w:val="1"/>
+      <w:numFmt w:val="decimal"/>
+      <w:lvlText w:val="%1."/>
+      <w:lvlJc w:val="left"/>
+      <w:pPr>
+        <w:ind w:left="1417" w:hanging="708"/>
+      </w:pPr>
+      <w:rPr>
+        <w:rFonts w:hint="default"/>
+      </w:rPr>
+    </w:lvl>
+    <w:lvl w:ilvl="1" w:tplc="06B827BE">
+      <w:start w:val="1"/>
+      <w:numFmt w:val="lowerLetter"/>
+      <w:lvlText w:val="%2."/>
+      <w:lvlJc w:val="left"/>
+      <w:pPr>
+        <w:ind w:left="2137" w:hanging="708"/>
+      </w:pPr>
+      <w:rPr>
+        <w:rFonts w:hint="default"/>
+      </w:rPr>
+    </w:lvl>
+    <w:lvl w:ilvl="2" w:tplc="0419001B" w:tentative="1">
+      <w:start w:val="1"/>
+      <w:numFmt w:val="lowerRoman"/>
+      <w:lvlText w:val="%3."/>
+      <w:lvlJc w:val="right"/>
+      <w:pPr>
+        <w:ind w:left="2509" w:hanging="180"/>
+      </w:pPr>
+    </w:lvl>
+    <w:lvl w:ilvl="3" w:tplc="0419000F" w:tentative="1">
+      <w:start w:val="1"/>
+      <w:numFmt w:val="decimal"/>
+      <w:lvlText w:val="%4."/>
+      <w:lvlJc w:val="left"/>
+      <w:pPr>
+        <w:ind w:left="3229" w:hanging="360"/>
+      </w:pPr>
+    </w:lvl>
+    <w:lvl w:ilvl="4" w:tplc="04190019" w:tentative="1">
+      <w:start w:val="1"/>
+      <w:numFmt w:val="lowerLetter"/>
+      <w:lvlText w:val="%5."/>
+      <w:lvlJc w:val="left"/>
+      <w:pPr>
+        <w:ind w:left="3949" w:hanging="360"/>
+      </w:pPr>
+    </w:lvl>
+    <w:lvl w:ilvl="5" w:tplc="0419001B" w:tentative="1">
+      <w:start w:val="1"/>
+      <w:numFmt w:val="lowerRoman"/>
+      <w:lvlText w:val="%6."/>
+      <w:lvlJc w:val="right"/>
+      <w:pPr>
+        <w:ind w:left="4669" w:hanging="180"/>
+      </w:pPr>
+    </w:lvl>
+    <w:lvl w:ilvl="6" w:tplc="0419000F" w:tentative="1">
+      <w:start w:val="1"/>
+      <w:numFmt w:val="decimal"/>
+      <w:lvlText w:val="%7."/>
+      <w:lvlJc w:val="left"/>
+      <w:pPr>
+        <w:ind w:left="5389" w:hanging="360"/>
+      </w:pPr>
+    </w:lvl>
+    <w:lvl w:ilvl="7" w:tplc="04190019" w:tentative="1">
+      <w:start w:val="1"/>
+      <w:numFmt w:val="lowerLetter"/>
+      <w:lvlText w:val="%8."/>
+      <w:lvlJc w:val="left"/>
+      <w:pPr>
+        <w:ind w:left="6109" w:hanging="360"/>
+      </w:pPr>
+    </w:lvl>
+    <w:lvl w:ilvl="8" w:tplc="0419001B" w:tentative="1">
+      <w:start w:val="1"/>
+      <w:numFmt w:val="lowerRoman"/>
+      <w:lvlText w:val="%9."/>
+      <w:lvlJc w:val="right"/>
+      <w:pPr>
+        <w:ind w:left="6829" w:hanging="180"/>
+      </w:pPr>
+    </w:lvl>
+  </w:abstractNum>
   <w:num w:numId="1">
     <w:abstractNumId w:val="0"/>
+  </w:num>
+  <w:num w:numId="2">
+    <w:abstractNumId w:val="1"/>
+  </w:num>
+  <w:num w:numId="3">
+    <w:abstractNumId w:val="2"/>
   </w:num>
 </w:numbering>
 </file>
@@ -864,7 +1285,6 @@
     <w:next w:val="a"/>
     <w:link w:val="20"/>
     <w:uiPriority w:val="9"/>
-    <w:semiHidden/>
     <w:unhideWhenUsed/>
     <w:qFormat/>
     <w:rsid w:val="007862B2"/>
@@ -1038,12 +1458,26 @@
     <w:basedOn w:val="a0"/>
     <w:link w:val="2"/>
     <w:uiPriority w:val="9"/>
-    <w:semiHidden/>
     <w:rsid w:val="007862B2"/>
     <w:rPr>
       <w:rFonts w:ascii="Consolas" w:eastAsiaTheme="majorEastAsia" w:hAnsi="Consolas" w:cstheme="majorBidi"/>
       <w:sz w:val="26"/>
       <w:szCs w:val="26"/>
+    </w:rPr>
+  </w:style>
+  <w:style w:type="paragraph" w:styleId="ac">
+    <w:name w:val="No Spacing"/>
+    <w:uiPriority w:val="1"/>
+    <w:qFormat/>
+    <w:rsid w:val="00182106"/>
+    <w:pPr>
+      <w:spacing w:after="0" w:line="240" w:lineRule="auto"/>
+      <w:ind w:firstLine="709"/>
+      <w:jc w:val="both"/>
+    </w:pPr>
+    <w:rPr>
+      <w:rFonts w:ascii="Consolas" w:hAnsi="Consolas"/>
+      <w:sz w:val="24"/>
     </w:rPr>
   </w:style>
 </w:styles>

</xml_diff>